<commit_message>
Update AHBlite_Decoder to enable Port0, fix Block_RAM file path, connect signals in CortexM0_SoC, and update student information in document.
</commit_message>
<xml_diff>
--- a/code25/Task2/微嵌课程实践报告二模板.docx
+++ b/code25/Task2/微嵌课程实践报告二模板.docx
@@ -1,6 +1,6 @@
 
 <file path=word/document.xml><?xml version="1.0" encoding="utf-8"?>
-<w:document xmlns:wpc="http://schemas.microsoft.com/office/word/2010/wordprocessingCanvas" xmlns:cx="http://schemas.microsoft.com/office/drawing/2014/chartex" xmlns:cx1="http://schemas.microsoft.com/office/drawing/2015/9/8/chartex" xmlns:cx2="http://schemas.microsoft.com/office/drawing/2015/10/21/chartex" xmlns:cx3="http://schemas.microsoft.com/office/drawing/2016/5/9/chartex" xmlns:cx4="http://schemas.microsoft.com/office/drawing/2016/5/10/chartex" xmlns:cx5="http://schemas.microsoft.com/office/drawing/2016/5/11/chartex" xmlns:cx6="http://schemas.microsoft.com/office/drawing/2016/5/12/chartex" xmlns:cx7="http://schemas.microsoft.com/office/drawing/2016/5/13/chartex" xmlns:cx8="http://schemas.microsoft.com/office/drawing/2016/5/14/chartex" xmlns:mc="http://schemas.openxmlformats.org/markup-compatibility/2006" xmlns:aink="http://schemas.microsoft.com/office/drawing/2016/ink" xmlns:am3d="http://schemas.microsoft.com/office/drawing/2017/model3d" xmlns:o="urn:schemas-microsoft-com:office:office" xmlns:r="http://schemas.openxmlformats.org/officeDocument/2006/relationships" xmlns:m="http://schemas.openxmlformats.org/officeDocument/2006/math" xmlns:v="urn:schemas-microsoft-com:vml" xmlns:wp14="http://schemas.microsoft.com/office/word/2010/wordprocessingDrawing" xmlns:wp="http://schemas.openxmlformats.org/drawingml/2006/wordprocessingDrawing" xmlns:w10="urn:schemas-microsoft-com:office:word" xmlns:w="http://schemas.openxmlformats.org/wordprocessingml/2006/main" xmlns:w14="http://schemas.microsoft.com/office/word/2010/wordml" xmlns:w15="http://schemas.microsoft.com/office/word/2012/wordml" xmlns:w16cex="http://schemas.microsoft.com/office/word/2018/wordml/cex" xmlns:w16cid="http://schemas.microsoft.com/office/word/2016/wordml/cid" xmlns:w16="http://schemas.microsoft.com/office/word/2018/wordml" xmlns:w16sdtdh="http://schemas.microsoft.com/office/word/2020/wordml/sdtdatahash" xmlns:w16se="http://schemas.microsoft.com/office/word/2015/wordml/symex" xmlns:wpg="http://schemas.microsoft.com/office/word/2010/wordprocessingGroup" xmlns:wpi="http://schemas.microsoft.com/office/word/2010/wordprocessingInk" xmlns:wne="http://schemas.microsoft.com/office/word/2006/wordml" xmlns:wps="http://schemas.microsoft.com/office/word/2010/wordprocessingShape" mc:Ignorable="w14 w15 w16se w16cid w16 w16cex w16sdtdh wp14">
+<w:document xmlns:wpc="http://schemas.microsoft.com/office/word/2010/wordprocessingCanvas" xmlns:cx="http://schemas.microsoft.com/office/drawing/2014/chartex" xmlns:cx1="http://schemas.microsoft.com/office/drawing/2015/9/8/chartex" xmlns:cx2="http://schemas.microsoft.com/office/drawing/2015/10/21/chartex" xmlns:cx3="http://schemas.microsoft.com/office/drawing/2016/5/9/chartex" xmlns:cx4="http://schemas.microsoft.com/office/drawing/2016/5/10/chartex" xmlns:cx5="http://schemas.microsoft.com/office/drawing/2016/5/11/chartex" xmlns:cx6="http://schemas.microsoft.com/office/drawing/2016/5/12/chartex" xmlns:cx7="http://schemas.microsoft.com/office/drawing/2016/5/13/chartex" xmlns:cx8="http://schemas.microsoft.com/office/drawing/2016/5/14/chartex" xmlns:mc="http://schemas.openxmlformats.org/markup-compatibility/2006" xmlns:aink="http://schemas.microsoft.com/office/drawing/2016/ink" xmlns:am3d="http://schemas.microsoft.com/office/drawing/2017/model3d" xmlns:o="urn:schemas-microsoft-com:office:office" xmlns:oel="http://schemas.microsoft.com/office/2019/extlst" xmlns:r="http://schemas.openxmlformats.org/officeDocument/2006/relationships" xmlns:m="http://schemas.openxmlformats.org/officeDocument/2006/math" xmlns:v="urn:schemas-microsoft-com:vml" xmlns:wp14="http://schemas.microsoft.com/office/word/2010/wordprocessingDrawing" xmlns:wp="http://schemas.openxmlformats.org/drawingml/2006/wordprocessingDrawing" xmlns:w10="urn:schemas-microsoft-com:office:word" xmlns:w="http://schemas.openxmlformats.org/wordprocessingml/2006/main" xmlns:w14="http://schemas.microsoft.com/office/word/2010/wordml" xmlns:w15="http://schemas.microsoft.com/office/word/2012/wordml" xmlns:w16cex="http://schemas.microsoft.com/office/word/2018/wordml/cex" xmlns:w16cid="http://schemas.microsoft.com/office/word/2016/wordml/cid" xmlns:w16="http://schemas.microsoft.com/office/word/2018/wordml" xmlns:w16du="http://schemas.microsoft.com/office/word/2023/wordml/word16du" xmlns:w16sdtdh="http://schemas.microsoft.com/office/word/2020/wordml/sdtdatahash" xmlns:w16sdtfl="http://schemas.microsoft.com/office/word/2024/wordml/sdtformatlock" xmlns:w16se="http://schemas.microsoft.com/office/word/2015/wordml/symex" xmlns:wpg="http://schemas.microsoft.com/office/word/2010/wordprocessingGroup" xmlns:wpi="http://schemas.microsoft.com/office/word/2010/wordprocessingInk" xmlns:wne="http://schemas.microsoft.com/office/word/2006/wordml" xmlns:wps="http://schemas.microsoft.com/office/word/2010/wordprocessingShape" mc:Ignorable="w14 w15 w16se w16cid w16 w16cex w16sdtdh w16sdtfl w16du wp14">
   <w:body>
     <w:p>
       <w:pPr>
@@ -18,7 +18,15 @@
           <w:sz w:val="44"/>
           <w:szCs w:val="44"/>
         </w:rPr>
-        <w:t>实验二</w:t>
+        <w:t>实验二 总线、R</w:t>
+      </w:r>
+      <w:r>
+        <w:rPr>
+          <w:rFonts w:ascii="黑体" w:eastAsia="黑体" w:hAnsi="黑体"/>
+          <w:sz w:val="44"/>
+          <w:szCs w:val="44"/>
+        </w:rPr>
+        <w:t>AM</w:t>
       </w:r>
       <w:r>
         <w:rPr>
@@ -26,74 +34,42 @@
           <w:sz w:val="44"/>
           <w:szCs w:val="44"/>
         </w:rPr>
-        <w:t xml:space="preserve"> </w:t>
-      </w:r>
-      <w:r>
-        <w:rPr>
-          <w:rFonts w:ascii="黑体" w:eastAsia="黑体" w:hAnsi="黑体" w:hint="eastAsia"/>
-          <w:sz w:val="44"/>
-          <w:szCs w:val="44"/>
-        </w:rPr>
-        <w:t>总线、</w:t>
-      </w:r>
-      <w:r>
-        <w:rPr>
-          <w:rFonts w:ascii="黑体" w:eastAsia="黑体" w:hAnsi="黑体" w:hint="eastAsia"/>
-          <w:sz w:val="44"/>
-          <w:szCs w:val="44"/>
-        </w:rPr>
-        <w:t>R</w:t>
-      </w:r>
-      <w:r>
-        <w:rPr>
-          <w:rFonts w:ascii="黑体" w:eastAsia="黑体" w:hAnsi="黑体"/>
-          <w:sz w:val="44"/>
-          <w:szCs w:val="44"/>
-        </w:rPr>
-        <w:t>AM</w:t>
-      </w:r>
-      <w:r>
-        <w:rPr>
-          <w:rFonts w:ascii="黑体" w:eastAsia="黑体" w:hAnsi="黑体" w:hint="eastAsia"/>
-          <w:sz w:val="44"/>
-          <w:szCs w:val="44"/>
-        </w:rPr>
         <w:t>、汇编与仿真</w:t>
       </w:r>
     </w:p>
     <w:p>
       <w:pPr>
         <w:pStyle w:val="a3"/>
-      </w:pPr>
-      <w:r>
         <w:rPr>
           <w:rFonts w:hint="eastAsia"/>
         </w:rPr>
+      </w:pPr>
+      <w:r>
+        <w:rPr>
+          <w:rFonts w:hint="eastAsia"/>
+        </w:rPr>
         <w:t>姓名：</w:t>
       </w:r>
       <w:r>
         <w:rPr>
           <w:rFonts w:hint="eastAsia"/>
         </w:rPr>
-        <w:t>X</w:t>
-      </w:r>
-      <w:r>
-        <w:t xml:space="preserve">XX   </w:t>
+        <w:t>黄梓豪</w:t>
+      </w:r>
+      <w:r>
+        <w:t xml:space="preserve">   </w:t>
       </w:r>
       <w:r>
         <w:rPr>
           <w:rFonts w:hint="eastAsia"/>
         </w:rPr>
-        <w:t>学号：</w:t>
+        <w:t>学号</w:t>
       </w:r>
       <w:r>
         <w:rPr>
           <w:rFonts w:hint="eastAsia"/>
         </w:rPr>
-        <w:t>X</w:t>
-      </w:r>
-      <w:r>
-        <w:t>XX</w:t>
+        <w:t>：2023310103008</w:t>
       </w:r>
     </w:p>
     <w:p>
@@ -141,15 +117,7 @@
           <w:sz w:val="24"/>
           <w:szCs w:val="24"/>
         </w:rPr>
-        <w:t>搭建一个简单的</w:t>
-      </w:r>
-      <w:r>
-        <w:rPr>
-          <w:rFonts w:ascii="宋体" w:eastAsia="宋体" w:hAnsi="宋体" w:hint="eastAsia"/>
-          <w:sz w:val="24"/>
-          <w:szCs w:val="24"/>
-        </w:rPr>
-        <w:t>S</w:t>
+        <w:t>搭建一个简单的S</w:t>
       </w:r>
       <w:r>
         <w:rPr>
@@ -165,15 +133,7 @@
           <w:sz w:val="24"/>
           <w:szCs w:val="24"/>
         </w:rPr>
-        <w:t>。掌握在总线上添加外设的方法，理解</w:t>
-      </w:r>
-      <w:r>
-        <w:rPr>
-          <w:rFonts w:ascii="宋体" w:eastAsia="宋体" w:hAnsi="宋体" w:hint="eastAsia"/>
-          <w:sz w:val="24"/>
-          <w:szCs w:val="24"/>
-        </w:rPr>
-        <w:t>S</w:t>
+        <w:t>。掌握在总线上添加外设的方法，理解S</w:t>
       </w:r>
       <w:r>
         <w:rPr>
@@ -213,15 +173,7 @@
           <w:sz w:val="24"/>
           <w:szCs w:val="24"/>
         </w:rPr>
-        <w:t>能编写简单的汇编程序，实现对</w:t>
-      </w:r>
-      <w:r>
-        <w:rPr>
-          <w:rFonts w:ascii="宋体" w:eastAsia="宋体" w:hAnsi="宋体" w:hint="eastAsia"/>
-          <w:sz w:val="24"/>
-          <w:szCs w:val="24"/>
-        </w:rPr>
-        <w:t>C</w:t>
+        <w:t>能编写简单的汇编程序，实现对C</w:t>
       </w:r>
       <w:r>
         <w:rPr>
@@ -237,15 +189,7 @@
           <w:sz w:val="24"/>
           <w:szCs w:val="24"/>
         </w:rPr>
-        <w:t>寄存器的控制，理解</w:t>
-      </w:r>
-      <w:r>
-        <w:rPr>
-          <w:rFonts w:ascii="宋体" w:eastAsia="宋体" w:hAnsi="宋体" w:hint="eastAsia"/>
-          <w:sz w:val="24"/>
-          <w:szCs w:val="24"/>
-        </w:rPr>
-        <w:t>C</w:t>
+        <w:t>寄存器的控制，理解C</w:t>
       </w:r>
       <w:r>
         <w:rPr>
@@ -305,16 +249,7 @@
           <w:sz w:val="24"/>
           <w:szCs w:val="24"/>
         </w:rPr>
-        <w:t>此处包含</w:t>
-      </w:r>
-      <w:r>
-        <w:rPr>
-          <w:rFonts w:ascii="宋体" w:eastAsia="宋体" w:hAnsi="宋体" w:hint="eastAsia"/>
-          <w:color w:val="C00000"/>
-          <w:sz w:val="24"/>
-          <w:szCs w:val="24"/>
-        </w:rPr>
-        <w:t>S</w:t>
+        <w:t>此处包含S</w:t>
       </w:r>
       <w:r>
         <w:rPr>
@@ -332,16 +267,7 @@
           <w:sz w:val="24"/>
           <w:szCs w:val="24"/>
         </w:rPr>
-        <w:t>架构，总线操作时序，</w:t>
-      </w:r>
-      <w:r>
-        <w:rPr>
-          <w:rFonts w:ascii="宋体" w:eastAsia="宋体" w:hAnsi="宋体" w:hint="eastAsia"/>
-          <w:color w:val="C00000"/>
-          <w:sz w:val="24"/>
-          <w:szCs w:val="24"/>
-        </w:rPr>
-        <w:t>C</w:t>
+        <w:t>架构，总线操作时序，C</w:t>
       </w:r>
       <w:r>
         <w:rPr>
@@ -411,36 +337,7 @@
           <w:sz w:val="24"/>
           <w:szCs w:val="24"/>
         </w:rPr>
-        <w:t>此处要求对实验中的仿真</w:t>
-      </w:r>
-      <w:proofErr w:type="gramStart"/>
-      <w:r>
-        <w:rPr>
-          <w:rFonts w:ascii="宋体" w:eastAsia="宋体" w:hAnsi="宋体" w:hint="eastAsia"/>
-          <w:color w:val="C00000"/>
-          <w:sz w:val="24"/>
-          <w:szCs w:val="24"/>
-        </w:rPr>
-        <w:t>图重要</w:t>
-      </w:r>
-      <w:proofErr w:type="gramEnd"/>
-      <w:r>
-        <w:rPr>
-          <w:rFonts w:ascii="宋体" w:eastAsia="宋体" w:hAnsi="宋体" w:hint="eastAsia"/>
-          <w:color w:val="C00000"/>
-          <w:sz w:val="24"/>
-          <w:szCs w:val="24"/>
-        </w:rPr>
-        <w:t>的点进行标注解释，理解</w:t>
-      </w:r>
-      <w:r>
-        <w:rPr>
-          <w:rFonts w:ascii="宋体" w:eastAsia="宋体" w:hAnsi="宋体" w:hint="eastAsia"/>
-          <w:color w:val="C00000"/>
-          <w:sz w:val="24"/>
-          <w:szCs w:val="24"/>
-        </w:rPr>
-        <w:t>C</w:t>
+        <w:t>此处要求对实验中的仿真图重要的点进行标注解释，理解C</w:t>
       </w:r>
       <w:r>
         <w:rPr>
@@ -478,16 +375,7 @@
           <w:sz w:val="24"/>
           <w:szCs w:val="24"/>
         </w:rPr>
-        <w:t>仿真波形截图分析图</w:t>
-      </w:r>
-      <w:r>
-        <w:rPr>
-          <w:rFonts w:ascii="宋体" w:eastAsia="宋体" w:hAnsi="宋体" w:hint="eastAsia"/>
-          <w:color w:val="C00000"/>
-          <w:sz w:val="24"/>
-          <w:szCs w:val="24"/>
-        </w:rPr>
-        <w:t>）</w:t>
+        <w:t>仿真波形截图分析图）</w:t>
       </w:r>
     </w:p>
     <w:p>
@@ -577,15 +465,7 @@
           <w:sz w:val="24"/>
           <w:szCs w:val="24"/>
         </w:rPr>
-        <w:t>怎样判断</w:t>
-      </w:r>
-      <w:r>
-        <w:rPr>
-          <w:rFonts w:ascii="宋体" w:eastAsia="宋体" w:hAnsi="宋体" w:hint="eastAsia"/>
-          <w:sz w:val="24"/>
-          <w:szCs w:val="24"/>
-        </w:rPr>
-        <w:t>C</w:t>
+        <w:t>怎样判断C</w:t>
       </w:r>
       <w:r>
         <w:rPr>
@@ -657,39 +537,13 @@
           <w:szCs w:val="24"/>
         </w:rPr>
       </w:pPr>
-      <w:proofErr w:type="gramStart"/>
-      <w:r>
-        <w:rPr>
-          <w:rFonts w:ascii="宋体" w:eastAsia="宋体" w:hAnsi="宋体" w:hint="eastAsia"/>
-          <w:sz w:val="24"/>
-          <w:szCs w:val="24"/>
-        </w:rPr>
-        <w:t>总线读</w:t>
-      </w:r>
-      <w:proofErr w:type="gramEnd"/>
-      <w:r>
-        <w:rPr>
-          <w:rFonts w:ascii="宋体" w:eastAsia="宋体" w:hAnsi="宋体" w:hint="eastAsia"/>
-          <w:sz w:val="24"/>
-          <w:szCs w:val="24"/>
-        </w:rPr>
-        <w:t>操作时外设如果需要多个周期（例如</w:t>
-      </w:r>
-      <w:r>
-        <w:rPr>
-          <w:rFonts w:ascii="宋体" w:eastAsia="宋体" w:hAnsi="宋体" w:hint="eastAsia"/>
-          <w:sz w:val="24"/>
-          <w:szCs w:val="24"/>
-        </w:rPr>
-        <w:t>3</w:t>
-      </w:r>
-      <w:r>
-        <w:rPr>
-          <w:rFonts w:ascii="宋体" w:eastAsia="宋体" w:hAnsi="宋体" w:hint="eastAsia"/>
-          <w:sz w:val="24"/>
-          <w:szCs w:val="24"/>
-        </w:rPr>
-        <w:t>个周期）完成数据准备，那么</w:t>
+      <w:r>
+        <w:rPr>
+          <w:rFonts w:ascii="宋体" w:eastAsia="宋体" w:hAnsi="宋体" w:hint="eastAsia"/>
+          <w:sz w:val="24"/>
+          <w:szCs w:val="24"/>
+        </w:rPr>
+        <w:t>总线读操作时外设如果需要多个周期（例如3个周期）完成数据准备，那么</w:t>
       </w:r>
       <w:proofErr w:type="spellStart"/>
       <w:r>
@@ -737,7 +591,7 @@
 </file>
 
 <file path=word/numbering.xml><?xml version="1.0" encoding="utf-8"?>
-<w:numbering xmlns:wpc="http://schemas.microsoft.com/office/word/2010/wordprocessingCanvas" xmlns:cx="http://schemas.microsoft.com/office/drawing/2014/chartex" xmlns:cx1="http://schemas.microsoft.com/office/drawing/2015/9/8/chartex" xmlns:cx2="http://schemas.microsoft.com/office/drawing/2015/10/21/chartex" xmlns:cx3="http://schemas.microsoft.com/office/drawing/2016/5/9/chartex" xmlns:cx4="http://schemas.microsoft.com/office/drawing/2016/5/10/chartex" xmlns:cx5="http://schemas.microsoft.com/office/drawing/2016/5/11/chartex" xmlns:cx6="http://schemas.microsoft.com/office/drawing/2016/5/12/chartex" xmlns:cx7="http://schemas.microsoft.com/office/drawing/2016/5/13/chartex" xmlns:cx8="http://schemas.microsoft.com/office/drawing/2016/5/14/chartex" xmlns:mc="http://schemas.openxmlformats.org/markup-compatibility/2006" xmlns:aink="http://schemas.microsoft.com/office/drawing/2016/ink" xmlns:am3d="http://schemas.microsoft.com/office/drawing/2017/model3d" xmlns:o="urn:schemas-microsoft-com:office:office" xmlns:r="http://schemas.openxmlformats.org/officeDocument/2006/relationships" xmlns:m="http://schemas.openxmlformats.org/officeDocument/2006/math" xmlns:v="urn:schemas-microsoft-com:vml" xmlns:wp14="http://schemas.microsoft.com/office/word/2010/wordprocessingDrawing" xmlns:wp="http://schemas.openxmlformats.org/drawingml/2006/wordprocessingDrawing" xmlns:w10="urn:schemas-microsoft-com:office:word" xmlns:w="http://schemas.openxmlformats.org/wordprocessingml/2006/main" xmlns:w14="http://schemas.microsoft.com/office/word/2010/wordml" xmlns:w15="http://schemas.microsoft.com/office/word/2012/wordml" xmlns:w16cex="http://schemas.microsoft.com/office/word/2018/wordml/cex" xmlns:w16cid="http://schemas.microsoft.com/office/word/2016/wordml/cid" xmlns:w16="http://schemas.microsoft.com/office/word/2018/wordml" xmlns:w16sdtdh="http://schemas.microsoft.com/office/word/2020/wordml/sdtdatahash" xmlns:w16se="http://schemas.microsoft.com/office/word/2015/wordml/symex" xmlns:wpg="http://schemas.microsoft.com/office/word/2010/wordprocessingGroup" xmlns:wpi="http://schemas.microsoft.com/office/word/2010/wordprocessingInk" xmlns:wne="http://schemas.microsoft.com/office/word/2006/wordml" xmlns:wps="http://schemas.microsoft.com/office/word/2010/wordprocessingShape" mc:Ignorable="w14 w15 w16se w16cid w16 w16cex w16sdtdh wp14">
+<w:numbering xmlns:wpc="http://schemas.microsoft.com/office/word/2010/wordprocessingCanvas" xmlns:cx="http://schemas.microsoft.com/office/drawing/2014/chartex" xmlns:cx1="http://schemas.microsoft.com/office/drawing/2015/9/8/chartex" xmlns:cx2="http://schemas.microsoft.com/office/drawing/2015/10/21/chartex" xmlns:cx3="http://schemas.microsoft.com/office/drawing/2016/5/9/chartex" xmlns:cx4="http://schemas.microsoft.com/office/drawing/2016/5/10/chartex" xmlns:cx5="http://schemas.microsoft.com/office/drawing/2016/5/11/chartex" xmlns:cx6="http://schemas.microsoft.com/office/drawing/2016/5/12/chartex" xmlns:cx7="http://schemas.microsoft.com/office/drawing/2016/5/13/chartex" xmlns:cx8="http://schemas.microsoft.com/office/drawing/2016/5/14/chartex" xmlns:mc="http://schemas.openxmlformats.org/markup-compatibility/2006" xmlns:aink="http://schemas.microsoft.com/office/drawing/2016/ink" xmlns:am3d="http://schemas.microsoft.com/office/drawing/2017/model3d" xmlns:o="urn:schemas-microsoft-com:office:office" xmlns:oel="http://schemas.microsoft.com/office/2019/extlst" xmlns:r="http://schemas.openxmlformats.org/officeDocument/2006/relationships" xmlns:m="http://schemas.openxmlformats.org/officeDocument/2006/math" xmlns:v="urn:schemas-microsoft-com:vml" xmlns:wp14="http://schemas.microsoft.com/office/word/2010/wordprocessingDrawing" xmlns:wp="http://schemas.openxmlformats.org/drawingml/2006/wordprocessingDrawing" xmlns:w10="urn:schemas-microsoft-com:office:word" xmlns:w="http://schemas.openxmlformats.org/wordprocessingml/2006/main" xmlns:w14="http://schemas.microsoft.com/office/word/2010/wordml" xmlns:w15="http://schemas.microsoft.com/office/word/2012/wordml" xmlns:w16cex="http://schemas.microsoft.com/office/word/2018/wordml/cex" xmlns:w16cid="http://schemas.microsoft.com/office/word/2016/wordml/cid" xmlns:w16="http://schemas.microsoft.com/office/word/2018/wordml" xmlns:w16du="http://schemas.microsoft.com/office/word/2023/wordml/word16du" xmlns:w16sdtdh="http://schemas.microsoft.com/office/word/2020/wordml/sdtdatahash" xmlns:w16sdtfl="http://schemas.microsoft.com/office/word/2024/wordml/sdtformatlock" xmlns:w16se="http://schemas.microsoft.com/office/word/2015/wordml/symex" xmlns:wpg="http://schemas.microsoft.com/office/word/2010/wordprocessingGroup" xmlns:wpi="http://schemas.microsoft.com/office/word/2010/wordprocessingInk" xmlns:wne="http://schemas.microsoft.com/office/word/2006/wordml" xmlns:wps="http://schemas.microsoft.com/office/word/2010/wordprocessingShape" mc:Ignorable="w14 w15 w16se w16cid w16 w16cex w16sdtdh w16sdtfl w16du wp14">
   <w:abstractNum w:abstractNumId="0" w15:restartNumberingAfterBreak="0">
     <w:nsid w:val="49A61988"/>
     <w:multiLevelType w:val="multilevel"/>
@@ -1005,20 +859,20 @@
       </w:pPr>
     </w:lvl>
   </w:abstractNum>
-  <w:num w:numId="1">
+  <w:num w:numId="1" w16cid:durableId="1115633165">
     <w:abstractNumId w:val="2"/>
   </w:num>
-  <w:num w:numId="2">
+  <w:num w:numId="2" w16cid:durableId="852836841">
     <w:abstractNumId w:val="0"/>
   </w:num>
-  <w:num w:numId="3">
+  <w:num w:numId="3" w16cid:durableId="518128946">
     <w:abstractNumId w:val="1"/>
   </w:num>
 </w:numbering>
 </file>
 
 <file path=word/styles.xml><?xml version="1.0" encoding="utf-8"?>
-<w:styles xmlns:mc="http://schemas.openxmlformats.org/markup-compatibility/2006" xmlns:r="http://schemas.openxmlformats.org/officeDocument/2006/relationships" xmlns:w="http://schemas.openxmlformats.org/wordprocessingml/2006/main" xmlns:w14="http://schemas.microsoft.com/office/word/2010/wordml" xmlns:w15="http://schemas.microsoft.com/office/word/2012/wordml" xmlns:w16cex="http://schemas.microsoft.com/office/word/2018/wordml/cex" xmlns:w16cid="http://schemas.microsoft.com/office/word/2016/wordml/cid" xmlns:w16="http://schemas.microsoft.com/office/word/2018/wordml" xmlns:w16sdtdh="http://schemas.microsoft.com/office/word/2020/wordml/sdtdatahash" xmlns:w16se="http://schemas.microsoft.com/office/word/2015/wordml/symex" mc:Ignorable="w14 w15 w16se w16cid w16 w16cex w16sdtdh">
+<w:styles xmlns:mc="http://schemas.openxmlformats.org/markup-compatibility/2006" xmlns:r="http://schemas.openxmlformats.org/officeDocument/2006/relationships" xmlns:w="http://schemas.openxmlformats.org/wordprocessingml/2006/main" xmlns:w14="http://schemas.microsoft.com/office/word/2010/wordml" xmlns:w15="http://schemas.microsoft.com/office/word/2012/wordml" xmlns:w16cex="http://schemas.microsoft.com/office/word/2018/wordml/cex" xmlns:w16cid="http://schemas.microsoft.com/office/word/2016/wordml/cid" xmlns:w16="http://schemas.microsoft.com/office/word/2018/wordml" xmlns:w16du="http://schemas.microsoft.com/office/word/2023/wordml/word16du" xmlns:w16sdtdh="http://schemas.microsoft.com/office/word/2020/wordml/sdtdatahash" xmlns:w16sdtfl="http://schemas.microsoft.com/office/word/2024/wordml/sdtformatlock" xmlns:w16se="http://schemas.microsoft.com/office/word/2015/wordml/symex" mc:Ignorable="w14 w15 w16se w16cid w16 w16cex w16sdtdh w16sdtfl w16du">
   <w:docDefaults>
     <w:rPrDefault>
       <w:rPr>

</xml_diff>